<commit_message>
merge before switch branch
</commit_message>
<xml_diff>
--- a/doc/Conductances_200cells.docx
+++ b/doc/Conductances_200cells.docx
@@ -158,6 +158,10 @@
           </w:tcPr>
           <w:p>
             <w:pPr>
+              <w:tabs>
+                <w:tab w:val="right" w:pos="3788"/>
+              </w:tabs>
+              <w:jc w:val="left"/>
               <w:rPr>
                 <w:rFonts w:ascii="Helvetica Neue" w:hAnsi="Helvetica Neue"/>
                 <w:b/>
@@ -165,6 +169,15 @@
                 <w:szCs w:val="18"/>
               </w:rPr>
             </w:pPr>
+            <w:r>
+              <w:rPr>
+                <w:rFonts w:ascii="Helvetica Neue" w:hAnsi="Helvetica Neue"/>
+                <w:b/>
+                <w:sz w:val="18"/>
+                <w:szCs w:val="18"/>
+              </w:rPr>
+              <w:tab/>
+            </w:r>
             <w:proofErr w:type="spellStart"/>
             <w:r>
               <w:rPr>
@@ -240,8 +253,6 @@
                 <w:szCs w:val="18"/>
               </w:rPr>
             </w:pPr>
-            <w:bookmarkStart w:id="0" w:name="_GoBack"/>
-            <w:bookmarkEnd w:id="0"/>
           </w:p>
         </w:tc>
       </w:tr>
@@ -263,6 +274,8 @@
                 <w:szCs w:val="18"/>
               </w:rPr>
             </w:pPr>
+            <w:bookmarkStart w:id="0" w:name="_GoBack"/>
+            <w:bookmarkEnd w:id="0"/>
             <w:r>
               <w:rPr>
                 <w:rFonts w:ascii="Helvetica Neue" w:hAnsi="Helvetica Neue"/>
@@ -5294,169 +5307,16 @@
                 <w:sz w:val="16"/>
                 <w:szCs w:val="18"/>
               </w:rPr>
-              <w:t xml:space="preserve"> et al., 2010</w:t>
-            </w:r>
-          </w:p>
-        </w:tc>
-      </w:tr>
-      <w:tr>
-        <w:trPr>
-          <w:cnfStyle w:val="000000100000" w:firstRow="0" w:lastRow="0" w:firstColumn="0" w:lastColumn="0" w:oddVBand="0" w:evenVBand="0" w:oddHBand="1" w:evenHBand="0" w:firstRowFirstColumn="0" w:firstRowLastColumn="0" w:lastRowFirstColumn="0" w:lastRowLastColumn="0"/>
-          <w:trHeight w:val="282"/>
-        </w:trPr>
-        <w:tc>
-          <w:tcPr>
-            <w:cnfStyle w:val="001000000000" w:firstRow="0" w:lastRow="0" w:firstColumn="1" w:lastColumn="0" w:oddVBand="0" w:evenVBand="0" w:oddHBand="0" w:evenHBand="0" w:firstRowFirstColumn="0" w:firstRowLastColumn="0" w:lastRowFirstColumn="0" w:lastRowLastColumn="0"/>
-            <w:tcW w:w="4004" w:type="dxa"/>
-          </w:tcPr>
-          <w:p>
-            <w:pPr>
-              <w:rPr>
-                <w:rFonts w:ascii="Helvetica Neue" w:hAnsi="Helvetica Neue"/>
-                <w:sz w:val="18"/>
-                <w:szCs w:val="18"/>
-              </w:rPr>
-            </w:pPr>
-          </w:p>
-        </w:tc>
-        <w:tc>
-          <w:tcPr>
-            <w:tcW w:w="811" w:type="dxa"/>
-          </w:tcPr>
-          <w:p>
-            <w:pPr>
-              <w:cnfStyle w:val="000000100000" w:firstRow="0" w:lastRow="0" w:firstColumn="0" w:lastColumn="0" w:oddVBand="0" w:evenVBand="0" w:oddHBand="1" w:evenHBand="0" w:firstRowFirstColumn="0" w:firstRowLastColumn="0" w:lastRowFirstColumn="0" w:lastRowLastColumn="0"/>
-              <w:rPr>
-                <w:rFonts w:ascii="Helvetica Neue" w:hAnsi="Helvetica Neue"/>
-                <w:sz w:val="18"/>
-                <w:szCs w:val="18"/>
-              </w:rPr>
-            </w:pPr>
-          </w:p>
-        </w:tc>
-        <w:tc>
-          <w:tcPr>
-            <w:tcW w:w="1276" w:type="dxa"/>
-          </w:tcPr>
-          <w:p>
-            <w:pPr>
-              <w:cnfStyle w:val="000000100000" w:firstRow="0" w:lastRow="0" w:firstColumn="0" w:lastColumn="0" w:oddVBand="0" w:evenVBand="0" w:oddHBand="1" w:evenHBand="0" w:firstRowFirstColumn="0" w:firstRowLastColumn="0" w:lastRowFirstColumn="0" w:lastRowLastColumn="0"/>
-              <w:rPr>
-                <w:rFonts w:ascii="Helvetica Neue" w:hAnsi="Helvetica Neue"/>
-                <w:sz w:val="18"/>
-                <w:szCs w:val="18"/>
-              </w:rPr>
-            </w:pPr>
-          </w:p>
-        </w:tc>
-        <w:tc>
-          <w:tcPr>
-            <w:tcW w:w="1276" w:type="dxa"/>
-          </w:tcPr>
-          <w:p>
-            <w:pPr>
-              <w:cnfStyle w:val="000000100000" w:firstRow="0" w:lastRow="0" w:firstColumn="0" w:lastColumn="0" w:oddVBand="0" w:evenVBand="0" w:oddHBand="1" w:evenHBand="0" w:firstRowFirstColumn="0" w:firstRowLastColumn="0" w:lastRowFirstColumn="0" w:lastRowLastColumn="0"/>
-              <w:rPr>
-                <w:rFonts w:ascii="Helvetica Neue" w:hAnsi="Helvetica Neue"/>
-                <w:sz w:val="18"/>
-                <w:szCs w:val="18"/>
-              </w:rPr>
-            </w:pPr>
-          </w:p>
-        </w:tc>
-        <w:tc>
-          <w:tcPr>
-            <w:tcW w:w="1276" w:type="dxa"/>
-          </w:tcPr>
-          <w:p>
-            <w:pPr>
-              <w:cnfStyle w:val="000000100000" w:firstRow="0" w:lastRow="0" w:firstColumn="0" w:lastColumn="0" w:oddVBand="0" w:evenVBand="0" w:oddHBand="1" w:evenHBand="0" w:firstRowFirstColumn="0" w:firstRowLastColumn="0" w:lastRowFirstColumn="0" w:lastRowLastColumn="0"/>
-              <w:rPr>
-                <w:rFonts w:ascii="Helvetica Neue" w:hAnsi="Helvetica Neue"/>
-                <w:sz w:val="18"/>
-                <w:szCs w:val="18"/>
-              </w:rPr>
-            </w:pPr>
-          </w:p>
-        </w:tc>
-      </w:tr>
-      <w:tr>
-        <w:trPr>
-          <w:trHeight w:val="282"/>
-        </w:trPr>
-        <w:tc>
-          <w:tcPr>
-            <w:cnfStyle w:val="001000000000" w:firstRow="0" w:lastRow="0" w:firstColumn="1" w:lastColumn="0" w:oddVBand="0" w:evenVBand="0" w:oddHBand="0" w:evenHBand="0" w:firstRowFirstColumn="0" w:firstRowLastColumn="0" w:lastRowFirstColumn="0" w:lastRowLastColumn="0"/>
-            <w:tcW w:w="4004" w:type="dxa"/>
-          </w:tcPr>
-          <w:p>
-            <w:pPr>
-              <w:rPr>
-                <w:rFonts w:ascii="Helvetica Neue" w:hAnsi="Helvetica Neue"/>
-                <w:sz w:val="18"/>
-                <w:szCs w:val="18"/>
-              </w:rPr>
-            </w:pPr>
-          </w:p>
-        </w:tc>
-        <w:tc>
-          <w:tcPr>
-            <w:tcW w:w="811" w:type="dxa"/>
-          </w:tcPr>
-          <w:p>
-            <w:pPr>
-              <w:cnfStyle w:val="000000000000" w:firstRow="0" w:lastRow="0" w:firstColumn="0" w:lastColumn="0" w:oddVBand="0" w:evenVBand="0" w:oddHBand="0" w:evenHBand="0" w:firstRowFirstColumn="0" w:firstRowLastColumn="0" w:lastRowFirstColumn="0" w:lastRowLastColumn="0"/>
-              <w:rPr>
-                <w:rFonts w:ascii="Helvetica Neue" w:hAnsi="Helvetica Neue"/>
-                <w:sz w:val="18"/>
-                <w:szCs w:val="18"/>
-              </w:rPr>
-            </w:pPr>
-          </w:p>
-        </w:tc>
-        <w:tc>
-          <w:tcPr>
-            <w:tcW w:w="1276" w:type="dxa"/>
-          </w:tcPr>
-          <w:p>
-            <w:pPr>
-              <w:cnfStyle w:val="000000000000" w:firstRow="0" w:lastRow="0" w:firstColumn="0" w:lastColumn="0" w:oddVBand="0" w:evenVBand="0" w:oddHBand="0" w:evenHBand="0" w:firstRowFirstColumn="0" w:firstRowLastColumn="0" w:lastRowFirstColumn="0" w:lastRowLastColumn="0"/>
-              <w:rPr>
-                <w:rFonts w:ascii="Helvetica Neue" w:hAnsi="Helvetica Neue"/>
-                <w:sz w:val="18"/>
-                <w:szCs w:val="18"/>
-              </w:rPr>
-            </w:pPr>
-          </w:p>
-        </w:tc>
-        <w:tc>
-          <w:tcPr>
-            <w:tcW w:w="1276" w:type="dxa"/>
-          </w:tcPr>
-          <w:p>
-            <w:pPr>
-              <w:cnfStyle w:val="000000000000" w:firstRow="0" w:lastRow="0" w:firstColumn="0" w:lastColumn="0" w:oddVBand="0" w:evenVBand="0" w:oddHBand="0" w:evenHBand="0" w:firstRowFirstColumn="0" w:firstRowLastColumn="0" w:lastRowFirstColumn="0" w:lastRowLastColumn="0"/>
-              <w:rPr>
-                <w:rFonts w:ascii="Helvetica Neue" w:hAnsi="Helvetica Neue"/>
-                <w:sz w:val="18"/>
-                <w:szCs w:val="18"/>
-              </w:rPr>
-            </w:pPr>
-          </w:p>
-        </w:tc>
-        <w:tc>
-          <w:tcPr>
-            <w:tcW w:w="1276" w:type="dxa"/>
-          </w:tcPr>
-          <w:p>
-            <w:pPr>
-              <w:cnfStyle w:val="000000000000" w:firstRow="0" w:lastRow="0" w:firstColumn="0" w:lastColumn="0" w:oddVBand="0" w:evenVBand="0" w:oddHBand="0" w:evenHBand="0" w:firstRowFirstColumn="0" w:firstRowLastColumn="0" w:lastRowFirstColumn="0" w:lastRowLastColumn="0"/>
-              <w:rPr>
-                <w:rFonts w:ascii="Helvetica Neue" w:hAnsi="Helvetica Neue"/>
-                <w:sz w:val="18"/>
-                <w:szCs w:val="18"/>
-              </w:rPr>
-            </w:pPr>
+              <w:t xml:space="preserve"> et al., 201</w:t>
+            </w:r>
+            <w:r>
+              <w:rPr>
+                <w:rFonts w:ascii="Helvetica Neue" w:hAnsi="Helvetica Neue"/>
+                <w:sz w:val="16"/>
+                <w:szCs w:val="18"/>
+              </w:rPr>
+              <w:t>2</w:t>
+            </w:r>
           </w:p>
         </w:tc>
       </w:tr>
@@ -5485,917 +5345,8 @@
           <w:rFonts w:ascii="Helvetica Neue" w:hAnsi="Helvetica Neue"/>
           <w:sz w:val="18"/>
           <w:szCs w:val="18"/>
-          <w:lang w:val="pt-BR"/>
         </w:rPr>
       </w:pPr>
-      <w:r>
-        <w:rPr>
-          <w:rFonts w:ascii="Helvetica Neue" w:hAnsi="Helvetica Neue"/>
-          <w:sz w:val="18"/>
-          <w:szCs w:val="18"/>
-          <w:lang w:val="pt-BR"/>
-        </w:rPr>
-        <w:t xml:space="preserve">% </w:t>
-      </w:r>
-      <w:proofErr w:type="spellStart"/>
-      <w:r>
-        <w:rPr>
-          <w:rFonts w:ascii="Helvetica Neue" w:hAnsi="Helvetica Neue"/>
-          <w:sz w:val="18"/>
-          <w:szCs w:val="18"/>
-          <w:lang w:val="pt-BR"/>
-        </w:rPr>
-        <w:t>synaptic</w:t>
-      </w:r>
-      <w:proofErr w:type="spellEnd"/>
-      <w:r>
-        <w:rPr>
-          <w:rFonts w:ascii="Helvetica Neue" w:hAnsi="Helvetica Neue"/>
-          <w:sz w:val="18"/>
-          <w:szCs w:val="18"/>
-          <w:lang w:val="pt-BR"/>
-        </w:rPr>
-        <w:t xml:space="preserve"> </w:t>
-      </w:r>
-      <w:proofErr w:type="spellStart"/>
-      <w:r>
-        <w:rPr>
-          <w:rFonts w:ascii="Helvetica Neue" w:hAnsi="Helvetica Neue"/>
-          <w:sz w:val="18"/>
-          <w:szCs w:val="18"/>
-          <w:lang w:val="pt-BR"/>
-        </w:rPr>
-        <w:t>conductances</w:t>
-      </w:r>
-      <w:proofErr w:type="spellEnd"/>
-    </w:p>
-    <w:p>
-      <w:pPr>
-        <w:rPr>
-          <w:rFonts w:ascii="Helvetica Neue" w:hAnsi="Helvetica Neue"/>
-          <w:sz w:val="18"/>
-          <w:szCs w:val="18"/>
-          <w:lang w:val="pt-BR"/>
-        </w:rPr>
-      </w:pPr>
-    </w:p>
-    <w:p>
-      <w:pPr>
-        <w:rPr>
-          <w:rFonts w:ascii="Helvetica Neue" w:hAnsi="Helvetica Neue"/>
-          <w:sz w:val="18"/>
-          <w:szCs w:val="18"/>
-          <w:lang w:val="pt-BR"/>
-        </w:rPr>
-      </w:pPr>
-      <w:proofErr w:type="spellStart"/>
-      <w:r>
-        <w:rPr>
-          <w:rFonts w:ascii="Helvetica Neue" w:hAnsi="Helvetica Neue"/>
-          <w:sz w:val="18"/>
-          <w:szCs w:val="18"/>
-          <w:lang w:val="pt-BR"/>
-        </w:rPr>
-        <w:t>cell_</w:t>
-      </w:r>
-      <w:proofErr w:type="gramStart"/>
-      <w:r>
-        <w:rPr>
-          <w:rFonts w:ascii="Helvetica Neue" w:hAnsi="Helvetica Neue"/>
-          <w:sz w:val="18"/>
-          <w:szCs w:val="18"/>
-          <w:lang w:val="pt-BR"/>
-        </w:rPr>
-        <w:t>parameters.gbar</w:t>
-      </w:r>
-      <w:proofErr w:type="gramEnd"/>
-      <w:r>
-        <w:rPr>
-          <w:rFonts w:ascii="Helvetica Neue" w:hAnsi="Helvetica Neue"/>
-          <w:sz w:val="18"/>
-          <w:szCs w:val="18"/>
-          <w:lang w:val="pt-BR"/>
-        </w:rPr>
-        <w:t>_gaba_dend</w:t>
-      </w:r>
-      <w:proofErr w:type="spellEnd"/>
-      <w:r>
-        <w:rPr>
-          <w:rFonts w:ascii="Helvetica Neue" w:hAnsi="Helvetica Neue"/>
-          <w:sz w:val="18"/>
-          <w:szCs w:val="18"/>
-          <w:lang w:val="pt-BR"/>
-        </w:rPr>
-        <w:t xml:space="preserve">  = O*.25;</w:t>
-      </w:r>
-    </w:p>
-    <w:p>
-      <w:pPr>
-        <w:rPr>
-          <w:rFonts w:ascii="Helvetica Neue" w:hAnsi="Helvetica Neue"/>
-          <w:sz w:val="18"/>
-          <w:szCs w:val="18"/>
-          <w:lang w:val="pt-BR"/>
-        </w:rPr>
-      </w:pPr>
-      <w:proofErr w:type="spellStart"/>
-      <w:r>
-        <w:rPr>
-          <w:rFonts w:ascii="Helvetica Neue" w:hAnsi="Helvetica Neue"/>
-          <w:sz w:val="18"/>
-          <w:szCs w:val="18"/>
-          <w:lang w:val="pt-BR"/>
-        </w:rPr>
-        <w:t>cell_</w:t>
-      </w:r>
-      <w:proofErr w:type="gramStart"/>
-      <w:r>
-        <w:rPr>
-          <w:rFonts w:ascii="Helvetica Neue" w:hAnsi="Helvetica Neue"/>
-          <w:sz w:val="18"/>
-          <w:szCs w:val="18"/>
-          <w:lang w:val="pt-BR"/>
-        </w:rPr>
-        <w:t>parameters.gbar</w:t>
-      </w:r>
-      <w:proofErr w:type="gramEnd"/>
-      <w:r>
-        <w:rPr>
-          <w:rFonts w:ascii="Helvetica Neue" w:hAnsi="Helvetica Neue"/>
-          <w:sz w:val="18"/>
-          <w:szCs w:val="18"/>
-          <w:lang w:val="pt-BR"/>
-        </w:rPr>
-        <w:t>_gaba_soma</w:t>
-      </w:r>
-      <w:proofErr w:type="spellEnd"/>
-      <w:r>
-        <w:rPr>
-          <w:rFonts w:ascii="Helvetica Neue" w:hAnsi="Helvetica Neue"/>
-          <w:sz w:val="18"/>
-          <w:szCs w:val="18"/>
-          <w:lang w:val="pt-BR"/>
-        </w:rPr>
-        <w:t xml:space="preserve">  = O*.5;</w:t>
-      </w:r>
-    </w:p>
-    <w:p>
-      <w:pPr>
-        <w:rPr>
-          <w:rFonts w:ascii="Helvetica Neue" w:hAnsi="Helvetica Neue"/>
-          <w:sz w:val="18"/>
-          <w:szCs w:val="18"/>
-          <w:lang w:val="pt-BR"/>
-        </w:rPr>
-      </w:pPr>
-      <w:proofErr w:type="spellStart"/>
-      <w:r>
-        <w:rPr>
-          <w:rFonts w:ascii="Helvetica Neue" w:hAnsi="Helvetica Neue"/>
-          <w:sz w:val="18"/>
-          <w:szCs w:val="18"/>
-          <w:lang w:val="pt-BR"/>
-        </w:rPr>
-        <w:t>cell_</w:t>
-      </w:r>
-      <w:proofErr w:type="gramStart"/>
-      <w:r>
-        <w:rPr>
-          <w:rFonts w:ascii="Helvetica Neue" w:hAnsi="Helvetica Neue"/>
-          <w:sz w:val="18"/>
-          <w:szCs w:val="18"/>
-          <w:lang w:val="pt-BR"/>
-        </w:rPr>
-        <w:t>parameters.gbar</w:t>
-      </w:r>
-      <w:proofErr w:type="gramEnd"/>
-      <w:r>
-        <w:rPr>
-          <w:rFonts w:ascii="Helvetica Neue" w:hAnsi="Helvetica Neue"/>
-          <w:sz w:val="18"/>
-          <w:szCs w:val="18"/>
-          <w:lang w:val="pt-BR"/>
-        </w:rPr>
-        <w:t>_ampa_soma</w:t>
-      </w:r>
-      <w:proofErr w:type="spellEnd"/>
-      <w:r>
-        <w:rPr>
-          <w:rFonts w:ascii="Helvetica Neue" w:hAnsi="Helvetica Neue"/>
-          <w:sz w:val="18"/>
-          <w:szCs w:val="18"/>
-          <w:lang w:val="pt-BR"/>
-        </w:rPr>
-        <w:t xml:space="preserve"> </w:t>
-      </w:r>
-      <w:r>
-        <w:rPr>
-          <w:rFonts w:ascii="Helvetica Neue" w:hAnsi="Helvetica Neue"/>
-          <w:sz w:val="18"/>
-          <w:szCs w:val="18"/>
-          <w:lang w:val="pt-BR"/>
-        </w:rPr>
-        <w:tab/>
-        <w:t>= O*.1;</w:t>
-      </w:r>
-    </w:p>
-    <w:p>
-      <w:pPr>
-        <w:rPr>
-          <w:rFonts w:ascii="Helvetica Neue" w:hAnsi="Helvetica Neue"/>
-          <w:sz w:val="18"/>
-          <w:szCs w:val="18"/>
-          <w:lang w:val="pt-BR"/>
-        </w:rPr>
-      </w:pPr>
-      <w:proofErr w:type="spellStart"/>
-      <w:r>
-        <w:rPr>
-          <w:rFonts w:ascii="Helvetica Neue" w:hAnsi="Helvetica Neue"/>
-          <w:sz w:val="18"/>
-          <w:szCs w:val="18"/>
-          <w:lang w:val="pt-BR"/>
-        </w:rPr>
-        <w:t>cell_</w:t>
-      </w:r>
-      <w:proofErr w:type="gramStart"/>
-      <w:r>
-        <w:rPr>
-          <w:rFonts w:ascii="Helvetica Neue" w:hAnsi="Helvetica Neue"/>
-          <w:sz w:val="18"/>
-          <w:szCs w:val="18"/>
-          <w:lang w:val="pt-BR"/>
-        </w:rPr>
-        <w:t>parameters.gbar</w:t>
-      </w:r>
-      <w:proofErr w:type="gramEnd"/>
-      <w:r>
-        <w:rPr>
-          <w:rFonts w:ascii="Helvetica Neue" w:hAnsi="Helvetica Neue"/>
-          <w:sz w:val="18"/>
-          <w:szCs w:val="18"/>
-          <w:lang w:val="pt-BR"/>
-        </w:rPr>
-        <w:t>_ampa_dend</w:t>
-      </w:r>
-      <w:proofErr w:type="spellEnd"/>
-      <w:r>
-        <w:rPr>
-          <w:rFonts w:ascii="Helvetica Neue" w:hAnsi="Helvetica Neue"/>
-          <w:sz w:val="18"/>
-          <w:szCs w:val="18"/>
-          <w:lang w:val="pt-BR"/>
-        </w:rPr>
-        <w:t xml:space="preserve"> </w:t>
-      </w:r>
-      <w:r>
-        <w:rPr>
-          <w:rFonts w:ascii="Helvetica Neue" w:hAnsi="Helvetica Neue"/>
-          <w:sz w:val="18"/>
-          <w:szCs w:val="18"/>
-          <w:lang w:val="pt-BR"/>
-        </w:rPr>
-        <w:tab/>
-        <w:t>= O*.1;</w:t>
-      </w:r>
-    </w:p>
-    <w:p>
-      <w:pPr>
-        <w:rPr>
-          <w:rFonts w:ascii="Helvetica Neue" w:hAnsi="Helvetica Neue"/>
-          <w:sz w:val="18"/>
-          <w:szCs w:val="18"/>
-          <w:lang w:val="pt-BR"/>
-        </w:rPr>
-      </w:pPr>
-    </w:p>
-    <w:p>
-      <w:pPr>
-        <w:rPr>
-          <w:rFonts w:ascii="Helvetica Neue" w:hAnsi="Helvetica Neue"/>
-          <w:sz w:val="18"/>
-          <w:szCs w:val="18"/>
-          <w:lang w:val="pt-BR"/>
-        </w:rPr>
-      </w:pPr>
-    </w:p>
-    <w:p>
-      <w:pPr>
-        <w:rPr>
-          <w:rFonts w:ascii="Helvetica Neue" w:hAnsi="Helvetica Neue"/>
-          <w:sz w:val="18"/>
-          <w:szCs w:val="18"/>
-          <w:lang w:val="pt-BR"/>
-        </w:rPr>
-      </w:pPr>
-      <w:r>
-        <w:rPr>
-          <w:rFonts w:ascii="Helvetica Neue" w:hAnsi="Helvetica Neue"/>
-          <w:sz w:val="18"/>
-          <w:szCs w:val="18"/>
-          <w:lang w:val="pt-BR"/>
-        </w:rPr>
-        <w:t xml:space="preserve">%% </w:t>
-      </w:r>
-      <w:proofErr w:type="spellStart"/>
-      <w:r>
-        <w:rPr>
-          <w:rFonts w:ascii="Helvetica Neue" w:hAnsi="Helvetica Neue"/>
-          <w:sz w:val="18"/>
-          <w:szCs w:val="18"/>
-          <w:lang w:val="pt-BR"/>
-        </w:rPr>
-        <w:t>Reversal</w:t>
-      </w:r>
-      <w:proofErr w:type="spellEnd"/>
-      <w:r>
-        <w:rPr>
-          <w:rFonts w:ascii="Helvetica Neue" w:hAnsi="Helvetica Neue"/>
-          <w:sz w:val="18"/>
-          <w:szCs w:val="18"/>
-          <w:lang w:val="pt-BR"/>
-        </w:rPr>
-        <w:t xml:space="preserve"> </w:t>
-      </w:r>
-      <w:proofErr w:type="spellStart"/>
-      <w:r>
-        <w:rPr>
-          <w:rFonts w:ascii="Helvetica Neue" w:hAnsi="Helvetica Neue"/>
-          <w:sz w:val="18"/>
-          <w:szCs w:val="18"/>
-          <w:lang w:val="pt-BR"/>
-        </w:rPr>
-        <w:t>potentials</w:t>
-      </w:r>
-      <w:proofErr w:type="spellEnd"/>
-    </w:p>
-    <w:p>
-      <w:pPr>
-        <w:rPr>
-          <w:rFonts w:ascii="Helvetica Neue" w:hAnsi="Helvetica Neue"/>
-          <w:sz w:val="18"/>
-          <w:szCs w:val="18"/>
-          <w:lang w:val="pt-BR"/>
-        </w:rPr>
-      </w:pPr>
-      <w:proofErr w:type="spellStart"/>
-      <w:r>
-        <w:rPr>
-          <w:rFonts w:ascii="Helvetica Neue" w:hAnsi="Helvetica Neue"/>
-          <w:sz w:val="18"/>
-          <w:szCs w:val="18"/>
-          <w:lang w:val="pt-BR"/>
-        </w:rPr>
-        <w:t>cell_</w:t>
-      </w:r>
-      <w:proofErr w:type="gramStart"/>
-      <w:r>
-        <w:rPr>
-          <w:rFonts w:ascii="Helvetica Neue" w:hAnsi="Helvetica Neue"/>
-          <w:sz w:val="18"/>
-          <w:szCs w:val="18"/>
-          <w:lang w:val="pt-BR"/>
-        </w:rPr>
-        <w:t>parameters.V</w:t>
-      </w:r>
-      <w:proofErr w:type="gramEnd"/>
-      <w:r>
-        <w:rPr>
-          <w:rFonts w:ascii="Helvetica Neue" w:hAnsi="Helvetica Neue"/>
-          <w:sz w:val="18"/>
-          <w:szCs w:val="18"/>
-          <w:lang w:val="pt-BR"/>
-        </w:rPr>
-        <w:t>_Na</w:t>
-      </w:r>
-      <w:proofErr w:type="spellEnd"/>
-      <w:r>
-        <w:rPr>
-          <w:rFonts w:ascii="Helvetica Neue" w:hAnsi="Helvetica Neue"/>
-          <w:sz w:val="18"/>
-          <w:szCs w:val="18"/>
-          <w:lang w:val="pt-BR"/>
-        </w:rPr>
-        <w:t xml:space="preserve"> =  55 .* O;   </w:t>
-      </w:r>
-      <w:proofErr w:type="spellStart"/>
-      <w:r>
-        <w:rPr>
-          <w:rFonts w:ascii="Helvetica Neue" w:hAnsi="Helvetica Neue"/>
-          <w:sz w:val="18"/>
-          <w:szCs w:val="18"/>
-          <w:lang w:val="pt-BR"/>
-        </w:rPr>
-        <w:t xml:space="preserve">    % Sodium</w:t>
-      </w:r>
-      <w:proofErr w:type="spellEnd"/>
-    </w:p>
-    <w:p>
-      <w:pPr>
-        <w:rPr>
-          <w:rFonts w:ascii="Helvetica Neue" w:hAnsi="Helvetica Neue"/>
-          <w:sz w:val="18"/>
-          <w:szCs w:val="18"/>
-          <w:lang w:val="pt-BR"/>
-        </w:rPr>
-      </w:pPr>
-      <w:proofErr w:type="spellStart"/>
-      <w:r>
-        <w:rPr>
-          <w:rFonts w:ascii="Helvetica Neue" w:hAnsi="Helvetica Neue"/>
-          <w:sz w:val="18"/>
-          <w:szCs w:val="18"/>
-          <w:lang w:val="pt-BR"/>
-        </w:rPr>
-        <w:t>cell_</w:t>
-      </w:r>
-      <w:proofErr w:type="gramStart"/>
-      <w:r>
-        <w:rPr>
-          <w:rFonts w:ascii="Helvetica Neue" w:hAnsi="Helvetica Neue"/>
-          <w:sz w:val="18"/>
-          <w:szCs w:val="18"/>
-          <w:lang w:val="pt-BR"/>
-        </w:rPr>
-        <w:t>parameters.V</w:t>
-      </w:r>
-      <w:proofErr w:type="gramEnd"/>
-      <w:r>
-        <w:rPr>
-          <w:rFonts w:ascii="Helvetica Neue" w:hAnsi="Helvetica Neue"/>
-          <w:sz w:val="18"/>
-          <w:szCs w:val="18"/>
-          <w:lang w:val="pt-BR"/>
-        </w:rPr>
-        <w:t>_K</w:t>
-      </w:r>
-      <w:proofErr w:type="spellEnd"/>
-      <w:r>
-        <w:rPr>
-          <w:rFonts w:ascii="Helvetica Neue" w:hAnsi="Helvetica Neue"/>
-          <w:sz w:val="18"/>
-          <w:szCs w:val="18"/>
-          <w:lang w:val="pt-BR"/>
-        </w:rPr>
-        <w:t xml:space="preserve">  = -75 .* O;       % </w:t>
-      </w:r>
-      <w:proofErr w:type="spellStart"/>
-      <w:r>
-        <w:rPr>
-          <w:rFonts w:ascii="Helvetica Neue" w:hAnsi="Helvetica Neue"/>
-          <w:sz w:val="18"/>
-          <w:szCs w:val="18"/>
-          <w:lang w:val="pt-BR"/>
-        </w:rPr>
-        <w:t>Potassium</w:t>
-      </w:r>
-      <w:proofErr w:type="spellEnd"/>
-    </w:p>
-    <w:p>
-      <w:pPr>
-        <w:rPr>
-          <w:rFonts w:ascii="Helvetica Neue" w:hAnsi="Helvetica Neue"/>
-          <w:sz w:val="18"/>
-          <w:szCs w:val="18"/>
-          <w:lang w:val="pt-BR"/>
-        </w:rPr>
-      </w:pPr>
-      <w:proofErr w:type="spellStart"/>
-      <w:r>
-        <w:rPr>
-          <w:rFonts w:ascii="Helvetica Neue" w:hAnsi="Helvetica Neue"/>
-          <w:sz w:val="18"/>
-          <w:szCs w:val="18"/>
-          <w:lang w:val="pt-BR"/>
-        </w:rPr>
-        <w:t>cell_</w:t>
-      </w:r>
-      <w:proofErr w:type="gramStart"/>
-      <w:r>
-        <w:rPr>
-          <w:rFonts w:ascii="Helvetica Neue" w:hAnsi="Helvetica Neue"/>
-          <w:sz w:val="18"/>
-          <w:szCs w:val="18"/>
-          <w:lang w:val="pt-BR"/>
-        </w:rPr>
-        <w:t>parameters.V</w:t>
-      </w:r>
-      <w:proofErr w:type="gramEnd"/>
-      <w:r>
-        <w:rPr>
-          <w:rFonts w:ascii="Helvetica Neue" w:hAnsi="Helvetica Neue"/>
-          <w:sz w:val="18"/>
-          <w:szCs w:val="18"/>
-          <w:lang w:val="pt-BR"/>
-        </w:rPr>
-        <w:t>_Ca</w:t>
-      </w:r>
-      <w:proofErr w:type="spellEnd"/>
-      <w:r>
-        <w:rPr>
-          <w:rFonts w:ascii="Helvetica Neue" w:hAnsi="Helvetica Neue"/>
-          <w:sz w:val="18"/>
-          <w:szCs w:val="18"/>
-          <w:lang w:val="pt-BR"/>
-        </w:rPr>
-        <w:t xml:space="preserve"> = 120 .* O;       % </w:t>
-      </w:r>
-      <w:proofErr w:type="spellStart"/>
-      <w:r>
-        <w:rPr>
-          <w:rFonts w:ascii="Helvetica Neue" w:hAnsi="Helvetica Neue"/>
-          <w:sz w:val="18"/>
-          <w:szCs w:val="18"/>
-          <w:lang w:val="pt-BR"/>
-        </w:rPr>
-        <w:t>Calcium</w:t>
-      </w:r>
-      <w:proofErr w:type="spellEnd"/>
-    </w:p>
-    <w:p>
-      <w:pPr>
-        <w:rPr>
-          <w:rFonts w:ascii="Helvetica Neue" w:hAnsi="Helvetica Neue"/>
-          <w:sz w:val="18"/>
-          <w:szCs w:val="18"/>
-          <w:lang w:val="pt-BR"/>
-        </w:rPr>
-      </w:pPr>
-      <w:proofErr w:type="spellStart"/>
-      <w:r>
-        <w:rPr>
-          <w:rFonts w:ascii="Helvetica Neue" w:hAnsi="Helvetica Neue"/>
-          <w:sz w:val="18"/>
-          <w:szCs w:val="18"/>
-          <w:lang w:val="pt-BR"/>
-        </w:rPr>
-        <w:t>cell_</w:t>
-      </w:r>
-      <w:proofErr w:type="gramStart"/>
-      <w:r>
-        <w:rPr>
-          <w:rFonts w:ascii="Helvetica Neue" w:hAnsi="Helvetica Neue"/>
-          <w:sz w:val="18"/>
-          <w:szCs w:val="18"/>
-          <w:lang w:val="pt-BR"/>
-        </w:rPr>
-        <w:t>parameters.V</w:t>
-      </w:r>
-      <w:proofErr w:type="gramEnd"/>
-      <w:r>
-        <w:rPr>
-          <w:rFonts w:ascii="Helvetica Neue" w:hAnsi="Helvetica Neue"/>
-          <w:sz w:val="18"/>
-          <w:szCs w:val="18"/>
-          <w:lang w:val="pt-BR"/>
-        </w:rPr>
-        <w:t>_h</w:t>
-      </w:r>
-      <w:proofErr w:type="spellEnd"/>
-      <w:r>
-        <w:rPr>
-          <w:rFonts w:ascii="Helvetica Neue" w:hAnsi="Helvetica Neue"/>
-          <w:sz w:val="18"/>
-          <w:szCs w:val="18"/>
-          <w:lang w:val="pt-BR"/>
-        </w:rPr>
-        <w:t xml:space="preserve">  = -43 .* O;       % H </w:t>
-      </w:r>
-      <w:proofErr w:type="spellStart"/>
-      <w:r>
-        <w:rPr>
-          <w:rFonts w:ascii="Helvetica Neue" w:hAnsi="Helvetica Neue"/>
-          <w:sz w:val="18"/>
-          <w:szCs w:val="18"/>
-          <w:lang w:val="pt-BR"/>
-        </w:rPr>
-        <w:t>current</w:t>
-      </w:r>
-      <w:proofErr w:type="spellEnd"/>
-    </w:p>
-    <w:p>
-      <w:pPr>
-        <w:rPr>
-          <w:rFonts w:ascii="Helvetica Neue" w:hAnsi="Helvetica Neue"/>
-          <w:sz w:val="18"/>
-          <w:szCs w:val="18"/>
-        </w:rPr>
-      </w:pPr>
-      <w:proofErr w:type="spellStart"/>
-      <w:r>
-        <w:rPr>
-          <w:rFonts w:ascii="Helvetica Neue" w:hAnsi="Helvetica Neue"/>
-          <w:sz w:val="18"/>
-          <w:szCs w:val="18"/>
-        </w:rPr>
-        <w:t>cell_</w:t>
-      </w:r>
-      <w:proofErr w:type="gramStart"/>
-      <w:r>
-        <w:rPr>
-          <w:rFonts w:ascii="Helvetica Neue" w:hAnsi="Helvetica Neue"/>
-          <w:sz w:val="18"/>
-          <w:szCs w:val="18"/>
-        </w:rPr>
-        <w:t>parameters.V</w:t>
-      </w:r>
-      <w:proofErr w:type="gramEnd"/>
-      <w:r>
-        <w:rPr>
-          <w:rFonts w:ascii="Helvetica Neue" w:hAnsi="Helvetica Neue"/>
-          <w:sz w:val="18"/>
-          <w:szCs w:val="18"/>
-        </w:rPr>
-        <w:t>_l</w:t>
-      </w:r>
-      <w:proofErr w:type="spellEnd"/>
-      <w:r>
-        <w:rPr>
-          <w:rFonts w:ascii="Helvetica Neue" w:hAnsi="Helvetica Neue"/>
-          <w:sz w:val="18"/>
-          <w:szCs w:val="18"/>
-        </w:rPr>
-        <w:t xml:space="preserve">  =  10 .* O;       % Leak</w:t>
-      </w:r>
-    </w:p>
-    <w:p>
-      <w:pPr>
-        <w:rPr>
-          <w:rFonts w:ascii="Helvetica Neue" w:hAnsi="Helvetica Neue"/>
-          <w:sz w:val="18"/>
-          <w:szCs w:val="18"/>
-        </w:rPr>
-      </w:pPr>
-    </w:p>
-    <w:p>
-      <w:pPr>
-        <w:rPr>
-          <w:rFonts w:ascii="Helvetica Neue" w:hAnsi="Helvetica Neue"/>
-          <w:sz w:val="18"/>
-          <w:szCs w:val="18"/>
-        </w:rPr>
-      </w:pPr>
-      <w:proofErr w:type="spellStart"/>
-      <w:r>
-        <w:rPr>
-          <w:rFonts w:ascii="Helvetica Neue" w:hAnsi="Helvetica Neue"/>
-          <w:sz w:val="18"/>
-          <w:szCs w:val="18"/>
-        </w:rPr>
-        <w:t>cell_</w:t>
-      </w:r>
-      <w:proofErr w:type="gramStart"/>
-      <w:r>
-        <w:rPr>
-          <w:rFonts w:ascii="Helvetica Neue" w:hAnsi="Helvetica Neue"/>
-          <w:sz w:val="18"/>
-          <w:szCs w:val="18"/>
-        </w:rPr>
-        <w:t>parameters.V</w:t>
-      </w:r>
-      <w:proofErr w:type="gramEnd"/>
-      <w:r>
-        <w:rPr>
-          <w:rFonts w:ascii="Helvetica Neue" w:hAnsi="Helvetica Neue"/>
-          <w:sz w:val="18"/>
-          <w:szCs w:val="18"/>
-        </w:rPr>
-        <w:t>_gaba_dend</w:t>
-      </w:r>
-      <w:proofErr w:type="spellEnd"/>
-      <w:r>
-        <w:rPr>
-          <w:rFonts w:ascii="Helvetica Neue" w:hAnsi="Helvetica Neue"/>
-          <w:sz w:val="18"/>
-          <w:szCs w:val="18"/>
-        </w:rPr>
-        <w:t xml:space="preserve"> = -70 .*O; % from </w:t>
-      </w:r>
-      <w:proofErr w:type="spellStart"/>
-      <w:r>
-        <w:rPr>
-          <w:rFonts w:ascii="Helvetica Neue" w:hAnsi="Helvetica Neue"/>
-          <w:sz w:val="18"/>
-          <w:szCs w:val="18"/>
-        </w:rPr>
-        <w:t>Devor</w:t>
-      </w:r>
-      <w:proofErr w:type="spellEnd"/>
-      <w:r>
-        <w:rPr>
-          <w:rFonts w:ascii="Helvetica Neue" w:hAnsi="Helvetica Neue"/>
-          <w:sz w:val="18"/>
-          <w:szCs w:val="18"/>
-        </w:rPr>
-        <w:t xml:space="preserve"> and </w:t>
-      </w:r>
-      <w:proofErr w:type="spellStart"/>
-      <w:r>
-        <w:rPr>
-          <w:rFonts w:ascii="Helvetica Neue" w:hAnsi="Helvetica Neue"/>
-          <w:sz w:val="18"/>
-          <w:szCs w:val="18"/>
-        </w:rPr>
-        <w:t>Yarom</w:t>
-      </w:r>
-      <w:proofErr w:type="spellEnd"/>
-      <w:r>
-        <w:rPr>
-          <w:rFonts w:ascii="Helvetica Neue" w:hAnsi="Helvetica Neue"/>
-          <w:sz w:val="18"/>
-          <w:szCs w:val="18"/>
-        </w:rPr>
-        <w:t>, 2002</w:t>
-      </w:r>
-    </w:p>
-    <w:p>
-      <w:pPr>
-        <w:rPr>
-          <w:rFonts w:ascii="Helvetica Neue" w:hAnsi="Helvetica Neue"/>
-          <w:sz w:val="18"/>
-          <w:szCs w:val="18"/>
-        </w:rPr>
-      </w:pPr>
-      <w:proofErr w:type="spellStart"/>
-      <w:r>
-        <w:rPr>
-          <w:rFonts w:ascii="Helvetica Neue" w:hAnsi="Helvetica Neue"/>
-          <w:sz w:val="18"/>
-          <w:szCs w:val="18"/>
-        </w:rPr>
-        <w:t>cell_</w:t>
-      </w:r>
-      <w:proofErr w:type="gramStart"/>
-      <w:r>
-        <w:rPr>
-          <w:rFonts w:ascii="Helvetica Neue" w:hAnsi="Helvetica Neue"/>
-          <w:sz w:val="18"/>
-          <w:szCs w:val="18"/>
-        </w:rPr>
-        <w:t>parameters.V</w:t>
-      </w:r>
-      <w:proofErr w:type="gramEnd"/>
-      <w:r>
-        <w:rPr>
-          <w:rFonts w:ascii="Helvetica Neue" w:hAnsi="Helvetica Neue"/>
-          <w:sz w:val="18"/>
-          <w:szCs w:val="18"/>
-        </w:rPr>
-        <w:t>_gaba_soma</w:t>
-      </w:r>
-      <w:proofErr w:type="spellEnd"/>
-      <w:r>
-        <w:rPr>
-          <w:rFonts w:ascii="Helvetica Neue" w:hAnsi="Helvetica Neue"/>
-          <w:sz w:val="18"/>
-          <w:szCs w:val="18"/>
-        </w:rPr>
-        <w:t xml:space="preserve"> = -63 .*O; % from </w:t>
-      </w:r>
-      <w:proofErr w:type="spellStart"/>
-      <w:r>
-        <w:rPr>
-          <w:rFonts w:ascii="Helvetica Neue" w:hAnsi="Helvetica Neue"/>
-          <w:sz w:val="18"/>
-          <w:szCs w:val="18"/>
-        </w:rPr>
-        <w:t>Devor</w:t>
-      </w:r>
-      <w:proofErr w:type="spellEnd"/>
-      <w:r>
-        <w:rPr>
-          <w:rFonts w:ascii="Helvetica Neue" w:hAnsi="Helvetica Neue"/>
-          <w:sz w:val="18"/>
-          <w:szCs w:val="18"/>
-        </w:rPr>
-        <w:t xml:space="preserve"> and </w:t>
-      </w:r>
-      <w:proofErr w:type="spellStart"/>
-      <w:r>
-        <w:rPr>
-          <w:rFonts w:ascii="Helvetica Neue" w:hAnsi="Helvetica Neue"/>
-          <w:sz w:val="18"/>
-          <w:szCs w:val="18"/>
-        </w:rPr>
-        <w:t>Yarom</w:t>
-      </w:r>
-      <w:proofErr w:type="spellEnd"/>
-      <w:r>
-        <w:rPr>
-          <w:rFonts w:ascii="Helvetica Neue" w:hAnsi="Helvetica Neue"/>
-          <w:sz w:val="18"/>
-          <w:szCs w:val="18"/>
-        </w:rPr>
-        <w:t>, 2002</w:t>
-      </w:r>
-    </w:p>
-    <w:p>
-      <w:pPr>
-        <w:rPr>
-          <w:rFonts w:ascii="Helvetica Neue" w:hAnsi="Helvetica Neue"/>
-          <w:sz w:val="18"/>
-          <w:szCs w:val="18"/>
-        </w:rPr>
-      </w:pPr>
-      <w:proofErr w:type="spellStart"/>
-      <w:r>
-        <w:rPr>
-          <w:rFonts w:ascii="Helvetica Neue" w:hAnsi="Helvetica Neue"/>
-          <w:sz w:val="18"/>
-          <w:szCs w:val="18"/>
-        </w:rPr>
-        <w:t>cell_</w:t>
-      </w:r>
-      <w:proofErr w:type="gramStart"/>
-      <w:r>
-        <w:rPr>
-          <w:rFonts w:ascii="Helvetica Neue" w:hAnsi="Helvetica Neue"/>
-          <w:sz w:val="18"/>
-          <w:szCs w:val="18"/>
-        </w:rPr>
-        <w:t>parameters.V</w:t>
-      </w:r>
-      <w:proofErr w:type="gramEnd"/>
-      <w:r>
-        <w:rPr>
-          <w:rFonts w:ascii="Helvetica Neue" w:hAnsi="Helvetica Neue"/>
-          <w:sz w:val="18"/>
-          <w:szCs w:val="18"/>
-        </w:rPr>
-        <w:t>_ampa_soma</w:t>
-      </w:r>
-      <w:proofErr w:type="spellEnd"/>
-      <w:r>
-        <w:rPr>
-          <w:rFonts w:ascii="Helvetica Neue" w:hAnsi="Helvetica Neue"/>
-          <w:sz w:val="18"/>
-          <w:szCs w:val="18"/>
-        </w:rPr>
-        <w:t xml:space="preserve"> = 0 </w:t>
-      </w:r>
-      <w:r>
-        <w:rPr>
-          <w:rFonts w:ascii="Helvetica Neue" w:hAnsi="Helvetica Neue"/>
-          <w:sz w:val="18"/>
-          <w:szCs w:val="18"/>
-        </w:rPr>
-        <w:tab/>
-        <w:t xml:space="preserve">  .*O; % from Cian McDonnel et al 2012</w:t>
-      </w:r>
-    </w:p>
-    <w:p>
-      <w:pPr>
-        <w:rPr>
-          <w:rFonts w:ascii="Helvetica Neue" w:hAnsi="Helvetica Neue"/>
-          <w:sz w:val="18"/>
-          <w:szCs w:val="18"/>
-        </w:rPr>
-      </w:pPr>
-      <w:proofErr w:type="spellStart"/>
-      <w:r>
-        <w:rPr>
-          <w:rFonts w:ascii="Helvetica Neue" w:hAnsi="Helvetica Neue"/>
-          <w:sz w:val="18"/>
-          <w:szCs w:val="18"/>
-        </w:rPr>
-        <w:t>cell_</w:t>
-      </w:r>
-      <w:proofErr w:type="gramStart"/>
-      <w:r>
-        <w:rPr>
-          <w:rFonts w:ascii="Helvetica Neue" w:hAnsi="Helvetica Neue"/>
-          <w:sz w:val="18"/>
-          <w:szCs w:val="18"/>
-        </w:rPr>
-        <w:t>parameters.V</w:t>
-      </w:r>
-      <w:proofErr w:type="gramEnd"/>
-      <w:r>
-        <w:rPr>
-          <w:rFonts w:ascii="Helvetica Neue" w:hAnsi="Helvetica Neue"/>
-          <w:sz w:val="18"/>
-          <w:szCs w:val="18"/>
-        </w:rPr>
-        <w:t>_ampa_dend</w:t>
-      </w:r>
-      <w:proofErr w:type="spellEnd"/>
-      <w:r>
-        <w:rPr>
-          <w:rFonts w:ascii="Helvetica Neue" w:hAnsi="Helvetica Neue"/>
-          <w:sz w:val="18"/>
-          <w:szCs w:val="18"/>
-        </w:rPr>
-        <w:t xml:space="preserve"> = 0 </w:t>
-      </w:r>
-      <w:r>
-        <w:rPr>
-          <w:rFonts w:ascii="Helvetica Neue" w:hAnsi="Helvetica Neue"/>
-          <w:sz w:val="18"/>
-          <w:szCs w:val="18"/>
-        </w:rPr>
-        <w:tab/>
-        <w:t xml:space="preserve">  .*O; % from Cian McDonnel et al 2012</w:t>
-      </w:r>
     </w:p>
     <w:sectPr>
       <w:pgSz w:w="11900" w:h="16840"/>

</xml_diff>